<commit_message>
step 4 - part 1 - extract the date
</commit_message>
<xml_diff>
--- a/Final_Report.docx
+++ b/Final_Report.docx
@@ -222,27 +222,7 @@
           <w:sz w:val="24"/>
           <w:szCs w:val="24"/>
         </w:rPr>
-        <w:t xml:space="preserve">Murat </w:t>
-      </w:r>
-      <w:proofErr w:type="spellStart"/>
-      <w:r>
-        <w:rPr>
-          <w:rFonts w:ascii="Times New Roman" w:eastAsia="Times New Roman" w:hAnsi="Times New Roman" w:cs="Times New Roman"/>
-          <w:color w:val="24292E"/>
-          <w:sz w:val="24"/>
-          <w:szCs w:val="24"/>
-        </w:rPr>
-        <w:t>Cagri</w:t>
-      </w:r>
-      <w:proofErr w:type="spellEnd"/>
-      <w:r>
-        <w:rPr>
-          <w:rFonts w:ascii="Times New Roman" w:eastAsia="Times New Roman" w:hAnsi="Times New Roman" w:cs="Times New Roman"/>
-          <w:color w:val="24292E"/>
-          <w:sz w:val="24"/>
-          <w:szCs w:val="24"/>
-        </w:rPr>
-        <w:t xml:space="preserve"> KOC</w:t>
+        <w:t>Murat Cagri KOC</w:t>
       </w:r>
     </w:p>
     <w:p>
@@ -1088,6 +1068,7 @@
       <w:r>
         <w:rPr>
           <w:rFonts w:ascii="Times New Roman" w:eastAsia="Times New Roman" w:hAnsi="Times New Roman" w:cs="Times New Roman"/>
+          <w:noProof/>
           <w:color w:val="24292E"/>
           <w:sz w:val="24"/>
           <w:szCs w:val="24"/>
@@ -1112,10 +1093,10 @@
             <v:path o:extrusionok="f" gradientshapeok="t" o:connecttype="rect"/>
             <o:lock v:ext="edit" aspectratio="t"/>
           </v:shapetype>
-          <v:shape id="_x0000_i1025" type="#_x0000_t75" style="width:468pt;height:165pt" o:ole="">
+          <v:shape id="_x0000_i1039" type="#_x0000_t75" alt="" style="width:468pt;height:165pt;mso-width-percent:0;mso-height-percent:0;mso-width-percent:0;mso-height-percent:0" o:ole="">
             <v:imagedata r:id="rId5" o:title=""/>
           </v:shape>
-          <o:OLEObject Type="Embed" ProgID="Word.OpenDocumentText.12" ShapeID="_x0000_i1025" DrawAspect="Content" ObjectID="_1669875669" r:id="rId6"/>
+          <o:OLEObject Type="Embed" ProgID="Word.OpenDocumentText.12" ShapeID="_x0000_i1039" DrawAspect="Content" ObjectID="_1669888416" r:id="rId6"/>
         </w:object>
       </w:r>
     </w:p>
@@ -1246,15 +1227,16 @@
       <w:r>
         <w:rPr>
           <w:rFonts w:ascii="Times New Roman" w:eastAsia="Times New Roman" w:hAnsi="Times New Roman" w:cs="Times New Roman"/>
+          <w:noProof/>
           <w:color w:val="24292E"/>
           <w:sz w:val="24"/>
           <w:szCs w:val="24"/>
         </w:rPr>
         <w:object w:dxaOrig="9360" w:dyaOrig="5877" w14:anchorId="6C367FA3">
-          <v:shape id="_x0000_i1026" type="#_x0000_t75" style="width:468pt;height:294pt" o:ole="">
+          <v:shape id="_x0000_i1038" type="#_x0000_t75" alt="" style="width:468pt;height:294pt;mso-width-percent:0;mso-height-percent:0;mso-width-percent:0;mso-height-percent:0" o:ole="">
             <v:imagedata r:id="rId7" o:title=""/>
           </v:shape>
-          <o:OLEObject Type="Embed" ProgID="Word.OpenDocumentText.12" ShapeID="_x0000_i1026" DrawAspect="Content" ObjectID="_1669875670" r:id="rId8"/>
+          <o:OLEObject Type="Embed" ProgID="Word.OpenDocumentText.12" ShapeID="_x0000_i1038" DrawAspect="Content" ObjectID="_1669888417" r:id="rId8"/>
         </w:object>
       </w:r>
     </w:p>
@@ -1486,15 +1468,16 @@
           <w:rFonts w:ascii="Times New Roman" w:eastAsia="Times New Roman" w:hAnsi="Times New Roman" w:cs="Times New Roman"/>
           <w:b/>
           <w:bCs/>
+          <w:noProof/>
           <w:color w:val="24292E"/>
           <w:sz w:val="24"/>
           <w:szCs w:val="24"/>
         </w:rPr>
         <w:object w:dxaOrig="9360" w:dyaOrig="3297" w14:anchorId="55F35C03">
-          <v:shape id="_x0000_i1027" type="#_x0000_t75" style="width:468pt;height:165pt" o:ole="">
+          <v:shape id="_x0000_i1037" type="#_x0000_t75" alt="" style="width:468pt;height:165pt;mso-width-percent:0;mso-height-percent:0;mso-width-percent:0;mso-height-percent:0" o:ole="">
             <v:imagedata r:id="rId9" o:title=""/>
           </v:shape>
-          <o:OLEObject Type="Embed" ProgID="Word.OpenDocumentText.12" ShapeID="_x0000_i1027" DrawAspect="Content" ObjectID="_1669875671" r:id="rId10"/>
+          <o:OLEObject Type="Embed" ProgID="Word.OpenDocumentText.12" ShapeID="_x0000_i1037" DrawAspect="Content" ObjectID="_1669888418" r:id="rId10"/>
         </w:object>
       </w:r>
     </w:p>
@@ -1630,15 +1613,16 @@
       <w:r>
         <w:rPr>
           <w:rFonts w:ascii="Times New Roman" w:eastAsia="Times New Roman" w:hAnsi="Times New Roman" w:cs="Times New Roman"/>
+          <w:noProof/>
           <w:color w:val="24292E"/>
           <w:sz w:val="24"/>
           <w:szCs w:val="24"/>
         </w:rPr>
         <w:object w:dxaOrig="9360" w:dyaOrig="8491" w14:anchorId="51BFAC51">
-          <v:shape id="_x0000_i1028" type="#_x0000_t75" style="width:362pt;height:334pt" o:ole="">
+          <v:shape id="_x0000_i1036" type="#_x0000_t75" alt="" style="width:362.25pt;height:333.75pt;mso-width-percent:0;mso-height-percent:0;mso-width-percent:0;mso-height-percent:0" o:ole="">
             <v:imagedata r:id="rId11" o:title=""/>
           </v:shape>
-          <o:OLEObject Type="Embed" ProgID="Word.OpenDocumentText.12" ShapeID="_x0000_i1028" DrawAspect="Content" ObjectID="_1669875672" r:id="rId12"/>
+          <o:OLEObject Type="Embed" ProgID="Word.OpenDocumentText.12" ShapeID="_x0000_i1036" DrawAspect="Content" ObjectID="_1669888419" r:id="rId12"/>
         </w:object>
       </w:r>
     </w:p>
@@ -2151,24 +2135,161 @@
       <w:pPr>
         <w:rPr>
           <w:rFonts w:ascii="Times New Roman" w:eastAsia="Times New Roman" w:hAnsi="Times New Roman" w:cs="Times New Roman"/>
-          <w:b/>
-          <w:bCs/>
-          <w:color w:val="24292E"/>
-          <w:sz w:val="24"/>
-          <w:szCs w:val="24"/>
-        </w:rPr>
-      </w:pPr>
-      <w:r>
-        <w:rPr>
-          <w:rFonts w:ascii="Times New Roman" w:eastAsia="Times New Roman" w:hAnsi="Times New Roman" w:cs="Times New Roman"/>
-          <w:b/>
-          <w:bCs/>
-          <w:color w:val="24292E"/>
-          <w:sz w:val="24"/>
-          <w:szCs w:val="24"/>
-        </w:rPr>
-        <w:br w:type="page"/>
-      </w:r>
+          <w:noProof/>
+          <w:color w:val="24292E"/>
+          <w:sz w:val="24"/>
+          <w:szCs w:val="24"/>
+        </w:rPr>
+      </w:pPr>
+      <w:r>
+        <w:rPr>
+          <w:rFonts w:ascii="Times New Roman" w:eastAsia="Times New Roman" w:hAnsi="Times New Roman" w:cs="Times New Roman"/>
+          <w:color w:val="24292E"/>
+          <w:sz w:val="24"/>
+          <w:szCs w:val="24"/>
+        </w:rPr>
+        <w:t xml:space="preserve">We had an issue of date which has to be converted into numeric date format “YYYY-MM-DD” in order to be pushed into </w:t>
+      </w:r>
+      <w:proofErr w:type="spellStart"/>
+      <w:r>
+        <w:rPr>
+          <w:rFonts w:ascii="Times New Roman" w:eastAsia="Times New Roman" w:hAnsi="Times New Roman" w:cs="Times New Roman"/>
+          <w:color w:val="24292E"/>
+          <w:sz w:val="24"/>
+          <w:szCs w:val="24"/>
+        </w:rPr>
+        <w:t>sql</w:t>
+      </w:r>
+      <w:proofErr w:type="spellEnd"/>
+      <w:r>
+        <w:rPr>
+          <w:rFonts w:ascii="Times New Roman" w:eastAsia="Times New Roman" w:hAnsi="Times New Roman" w:cs="Times New Roman"/>
+          <w:color w:val="24292E"/>
+          <w:sz w:val="24"/>
+          <w:szCs w:val="24"/>
+        </w:rPr>
+        <w:t xml:space="preserve"> in date time format. First, we split the date from the entire text, using “: “separator. So, we ended up with “Jan. 25”. </w:t>
+      </w:r>
+      <w:r>
+        <w:rPr>
+          <w:rFonts w:ascii="Times New Roman" w:eastAsia="Times New Roman" w:hAnsi="Times New Roman" w:cs="Times New Roman"/>
+          <w:noProof/>
+          <w:color w:val="24292E"/>
+          <w:sz w:val="24"/>
+          <w:szCs w:val="24"/>
+        </w:rPr>
+        <w:t xml:space="preserve"> </w:t>
+      </w:r>
+      <w:r>
+        <w:rPr>
+          <w:rFonts w:ascii="Times New Roman" w:eastAsia="Times New Roman" w:hAnsi="Times New Roman" w:cs="Times New Roman"/>
+          <w:noProof/>
+          <w:color w:val="24292E"/>
+          <w:sz w:val="24"/>
+          <w:szCs w:val="24"/>
+        </w:rPr>
+        <w:t>‘eventQ = str(p).split(‘:’,1)’</w:t>
+      </w:r>
+      <w:r>
+        <w:rPr>
+          <w:rFonts w:ascii="Times New Roman" w:eastAsia="Times New Roman" w:hAnsi="Times New Roman" w:cs="Times New Roman"/>
+          <w:noProof/>
+          <w:color w:val="24292E"/>
+          <w:sz w:val="24"/>
+          <w:szCs w:val="24"/>
+        </w:rPr>
+        <w:drawing>
+          <wp:inline distT="0" distB="0" distL="0" distR="0" wp14:anchorId="6B8A54C1" wp14:editId="712AF819">
+            <wp:extent cx="6511925" cy="778510"/>
+            <wp:effectExtent l="0" t="0" r="3175" b="0"/>
+            <wp:docPr id="17" name="Picture 17"/>
+            <wp:cNvGraphicFramePr>
+              <a:graphicFrameLocks xmlns:a="http://schemas.openxmlformats.org/drawingml/2006/main" noChangeAspect="1"/>
+            </wp:cNvGraphicFramePr>
+            <a:graphic xmlns:a="http://schemas.openxmlformats.org/drawingml/2006/main">
+              <a:graphicData uri="http://schemas.openxmlformats.org/drawingml/2006/picture">
+                <pic:pic xmlns:pic="http://schemas.openxmlformats.org/drawingml/2006/picture">
+                  <pic:nvPicPr>
+                    <pic:cNvPr id="17" name="Picture 17"/>
+                    <pic:cNvPicPr/>
+                  </pic:nvPicPr>
+                  <pic:blipFill>
+                    <a:blip r:embed="rId14" cstate="print">
+                      <a:extLst>
+                        <a:ext uri="{28A0092B-C50C-407E-A947-70E740481C1C}">
+                          <a14:useLocalDpi xmlns:a14="http://schemas.microsoft.com/office/drawing/2010/main" val="0"/>
+                        </a:ext>
+                      </a:extLst>
+                    </a:blip>
+                    <a:stretch>
+                      <a:fillRect/>
+                    </a:stretch>
+                  </pic:blipFill>
+                  <pic:spPr>
+                    <a:xfrm>
+                      <a:off x="0" y="0"/>
+                      <a:ext cx="6511925" cy="778510"/>
+                    </a:xfrm>
+                    <a:prstGeom prst="rect">
+                      <a:avLst/>
+                    </a:prstGeom>
+                  </pic:spPr>
+                </pic:pic>
+              </a:graphicData>
+            </a:graphic>
+          </wp:inline>
+        </w:drawing>
+      </w:r>
+    </w:p>
+    <w:p>
+      <w:pPr>
+        <w:rPr>
+          <w:rFonts w:ascii="Times New Roman" w:eastAsia="Times New Roman" w:hAnsi="Times New Roman" w:cs="Times New Roman"/>
+          <w:color w:val="24292E"/>
+          <w:sz w:val="24"/>
+          <w:szCs w:val="24"/>
+        </w:rPr>
+      </w:pPr>
+    </w:p>
+    <w:p>
+      <w:pPr>
+        <w:rPr>
+          <w:rFonts w:ascii="Times New Roman" w:eastAsia="Times New Roman" w:hAnsi="Times New Roman" w:cs="Times New Roman"/>
+          <w:color w:val="24292E"/>
+          <w:sz w:val="24"/>
+          <w:szCs w:val="24"/>
+        </w:rPr>
+      </w:pPr>
+    </w:p>
+    <w:p>
+      <w:pPr>
+        <w:rPr>
+          <w:rFonts w:ascii="Times New Roman" w:eastAsia="Times New Roman" w:hAnsi="Times New Roman" w:cs="Times New Roman"/>
+          <w:color w:val="24292E"/>
+          <w:sz w:val="24"/>
+          <w:szCs w:val="24"/>
+        </w:rPr>
+      </w:pPr>
+    </w:p>
+    <w:p>
+      <w:pPr>
+        <w:rPr>
+          <w:rFonts w:ascii="Times New Roman" w:eastAsia="Times New Roman" w:hAnsi="Times New Roman" w:cs="Times New Roman"/>
+          <w:color w:val="24292E"/>
+          <w:sz w:val="24"/>
+          <w:szCs w:val="24"/>
+        </w:rPr>
+      </w:pPr>
+    </w:p>
+    <w:p>
+      <w:pPr>
+        <w:rPr>
+          <w:rFonts w:ascii="Times New Roman" w:eastAsia="Times New Roman" w:hAnsi="Times New Roman" w:cs="Times New Roman"/>
+          <w:color w:val="24292E"/>
+          <w:sz w:val="24"/>
+          <w:szCs w:val="24"/>
+        </w:rPr>
+      </w:pPr>
     </w:p>
     <w:p>
       <w:pPr>
@@ -2280,15 +2401,16 @@
       <w:r>
         <w:rPr>
           <w:rFonts w:ascii="Times New Roman" w:eastAsia="Times New Roman" w:hAnsi="Times New Roman" w:cs="Times New Roman"/>
+          <w:noProof/>
           <w:color w:val="24292E"/>
           <w:sz w:val="24"/>
           <w:szCs w:val="24"/>
         </w:rPr>
         <w:object w:dxaOrig="9360" w:dyaOrig="476" w14:anchorId="64E38911">
-          <v:shape id="_x0000_i1029" type="#_x0000_t75" style="width:468pt;height:24pt" o:ole="">
-            <v:imagedata r:id="rId14" o:title=""/>
+          <v:shape id="_x0000_i1035" type="#_x0000_t75" alt="" style="width:468pt;height:24pt;mso-width-percent:0;mso-height-percent:0;mso-width-percent:0;mso-height-percent:0" o:ole="">
+            <v:imagedata r:id="rId15" o:title=""/>
           </v:shape>
-          <o:OLEObject Type="Embed" ProgID="Word.OpenDocumentText.12" ShapeID="_x0000_i1029" DrawAspect="Content" ObjectID="_1669875673" r:id="rId15"/>
+          <o:OLEObject Type="Embed" ProgID="Word.OpenDocumentText.12" ShapeID="_x0000_i1035" DrawAspect="Content" ObjectID="_1669888420" r:id="rId16"/>
         </w:object>
       </w:r>
     </w:p>
@@ -2458,16 +2580,17 @@
           <w:rFonts w:ascii="Times New Roman" w:eastAsia="Times New Roman" w:hAnsi="Times New Roman" w:cs="Times New Roman"/>
           <w:b/>
           <w:bCs/>
+          <w:noProof/>
           <w:color w:val="24292E"/>
           <w:sz w:val="24"/>
           <w:szCs w:val="24"/>
           <w:u w:val="single"/>
         </w:rPr>
         <w:object w:dxaOrig="9360" w:dyaOrig="5703" w14:anchorId="47E0EE38">
-          <v:shape id="_x0000_i1030" type="#_x0000_t75" style="width:468pt;height:285pt" o:ole="">
-            <v:imagedata r:id="rId16" o:title=""/>
+          <v:shape id="_x0000_i1034" type="#_x0000_t75" alt="" style="width:468pt;height:285pt;mso-width-percent:0;mso-height-percent:0;mso-width-percent:0;mso-height-percent:0" o:ole="">
+            <v:imagedata r:id="rId17" o:title=""/>
           </v:shape>
-          <o:OLEObject Type="Embed" ProgID="Word.OpenDocumentText.12" ShapeID="_x0000_i1030" DrawAspect="Content" ObjectID="_1669875674" r:id="rId17"/>
+          <o:OLEObject Type="Embed" ProgID="Word.OpenDocumentText.12" ShapeID="_x0000_i1034" DrawAspect="Content" ObjectID="_1669888421" r:id="rId18"/>
         </w:object>
       </w:r>
     </w:p>
@@ -2695,15 +2818,16 @@
       <w:r>
         <w:rPr>
           <w:rFonts w:ascii="Times New Roman" w:eastAsia="Times New Roman" w:hAnsi="Times New Roman" w:cs="Times New Roman"/>
+          <w:noProof/>
           <w:color w:val="24292E"/>
           <w:sz w:val="24"/>
           <w:szCs w:val="24"/>
         </w:rPr>
         <w:object w:dxaOrig="9360" w:dyaOrig="5700" w14:anchorId="4122ADFD">
-          <v:shape id="_x0000_i1042" type="#_x0000_t75" style="width:468pt;height:285pt" o:ole="">
-            <v:imagedata r:id="rId18" o:title=""/>
+          <v:shape id="_x0000_i1033" type="#_x0000_t75" alt="" style="width:468pt;height:285pt;mso-width-percent:0;mso-height-percent:0;mso-width-percent:0;mso-height-percent:0" o:ole="">
+            <v:imagedata r:id="rId19" o:title=""/>
           </v:shape>
-          <o:OLEObject Type="Embed" ProgID="Word.OpenDocumentText.12" ShapeID="_x0000_i1042" DrawAspect="Content" ObjectID="_1669875675" r:id="rId19"/>
+          <o:OLEObject Type="Embed" ProgID="Word.OpenDocumentText.12" ShapeID="_x0000_i1033" DrawAspect="Content" ObjectID="_1669888422" r:id="rId20"/>
         </w:object>
       </w:r>
     </w:p>
@@ -3032,15 +3156,16 @@
       <w:r>
         <w:rPr>
           <w:rFonts w:ascii="Times New Roman" w:eastAsia="Times New Roman" w:hAnsi="Times New Roman" w:cs="Times New Roman"/>
+          <w:noProof/>
           <w:color w:val="24292E"/>
           <w:sz w:val="24"/>
           <w:szCs w:val="24"/>
         </w:rPr>
         <w:object w:dxaOrig="9360" w:dyaOrig="1710" w14:anchorId="3BE3C2E7">
-          <v:shape id="_x0000_i1031" type="#_x0000_t75" style="width:468pt;height:85pt" o:ole="">
-            <v:imagedata r:id="rId20" o:title=""/>
+          <v:shape id="_x0000_i1032" type="#_x0000_t75" alt="" style="width:468pt;height:84.75pt;mso-width-percent:0;mso-height-percent:0;mso-width-percent:0;mso-height-percent:0" o:ole="">
+            <v:imagedata r:id="rId21" o:title=""/>
           </v:shape>
-          <o:OLEObject Type="Embed" ProgID="Word.OpenDocumentText.12" ShapeID="_x0000_i1031" DrawAspect="Content" ObjectID="_1669875676" r:id="rId21"/>
+          <o:OLEObject Type="Embed" ProgID="Word.OpenDocumentText.12" ShapeID="_x0000_i1032" DrawAspect="Content" ObjectID="_1669888423" r:id="rId22"/>
         </w:object>
       </w:r>
     </w:p>
@@ -3140,15 +3265,16 @@
       <w:r>
         <w:rPr>
           <w:rFonts w:ascii="Times New Roman" w:eastAsia="Times New Roman" w:hAnsi="Times New Roman" w:cs="Times New Roman"/>
+          <w:noProof/>
           <w:color w:val="24292E"/>
           <w:sz w:val="24"/>
           <w:szCs w:val="24"/>
         </w:rPr>
         <w:object w:dxaOrig="9360" w:dyaOrig="3566" w14:anchorId="701D19AF">
-          <v:shape id="_x0000_i1032" type="#_x0000_t75" style="width:468pt;height:178pt" o:ole="">
-            <v:imagedata r:id="rId22" o:title=""/>
+          <v:shape id="_x0000_i1031" type="#_x0000_t75" alt="" style="width:468pt;height:177.75pt;mso-width-percent:0;mso-height-percent:0;mso-width-percent:0;mso-height-percent:0" o:ole="">
+            <v:imagedata r:id="rId23" o:title=""/>
           </v:shape>
-          <o:OLEObject Type="Embed" ProgID="Word.OpenDocumentText.12" ShapeID="_x0000_i1032" DrawAspect="Content" ObjectID="_1669875677" r:id="rId23"/>
+          <o:OLEObject Type="Embed" ProgID="Word.OpenDocumentText.12" ShapeID="_x0000_i1031" DrawAspect="Content" ObjectID="_1669888424" r:id="rId24"/>
         </w:object>
       </w:r>
     </w:p>
@@ -3339,15 +3465,16 @@
       <w:r>
         <w:rPr>
           <w:rFonts w:ascii="Times New Roman" w:eastAsia="Times New Roman" w:hAnsi="Times New Roman" w:cs="Times New Roman"/>
+          <w:noProof/>
           <w:color w:val="24292E"/>
           <w:sz w:val="24"/>
           <w:szCs w:val="24"/>
         </w:rPr>
         <w:object w:dxaOrig="9360" w:dyaOrig="6037" w14:anchorId="632DFF19">
-          <v:shape id="_x0000_i1033" type="#_x0000_t75" style="width:468pt;height:302pt" o:ole="">
-            <v:imagedata r:id="rId24" o:title=""/>
+          <v:shape id="_x0000_i1030" type="#_x0000_t75" alt="" style="width:468pt;height:301.5pt;mso-width-percent:0;mso-height-percent:0;mso-width-percent:0;mso-height-percent:0" o:ole="">
+            <v:imagedata r:id="rId25" o:title=""/>
           </v:shape>
-          <o:OLEObject Type="Embed" ProgID="Word.OpenDocumentText.12" ShapeID="_x0000_i1033" DrawAspect="Content" ObjectID="_1669875678" r:id="rId25"/>
+          <o:OLEObject Type="Embed" ProgID="Word.OpenDocumentText.12" ShapeID="_x0000_i1030" DrawAspect="Content" ObjectID="_1669888425" r:id="rId26"/>
         </w:object>
       </w:r>
     </w:p>
@@ -3477,15 +3604,16 @@
       <w:r>
         <w:rPr>
           <w:rFonts w:ascii="Times New Roman" w:eastAsia="Times New Roman" w:hAnsi="Times New Roman" w:cs="Times New Roman"/>
+          <w:noProof/>
           <w:color w:val="24292E"/>
           <w:sz w:val="24"/>
           <w:szCs w:val="24"/>
         </w:rPr>
         <w:object w:dxaOrig="9360" w:dyaOrig="10103" w14:anchorId="4707FFD1">
-          <v:shape id="_x0000_i1034" type="#_x0000_t75" style="width:468pt;height:505pt" o:ole="">
-            <v:imagedata r:id="rId26" o:title=""/>
+          <v:shape id="_x0000_i1029" type="#_x0000_t75" alt="" style="width:468pt;height:505.5pt;mso-width-percent:0;mso-height-percent:0;mso-width-percent:0;mso-height-percent:0" o:ole="">
+            <v:imagedata r:id="rId27" o:title=""/>
           </v:shape>
-          <o:OLEObject Type="Embed" ProgID="Word.OpenDocumentText.12" ShapeID="_x0000_i1034" DrawAspect="Content" ObjectID="_1669875679" r:id="rId27"/>
+          <o:OLEObject Type="Embed" ProgID="Word.OpenDocumentText.12" ShapeID="_x0000_i1029" DrawAspect="Content" ObjectID="_1669888426" r:id="rId28"/>
         </w:object>
       </w:r>
     </w:p>
@@ -3582,15 +3710,16 @@
       <w:r>
         <w:rPr>
           <w:rFonts w:ascii="Times New Roman" w:eastAsia="Times New Roman" w:hAnsi="Times New Roman" w:cs="Times New Roman"/>
+          <w:noProof/>
           <w:color w:val="24292E"/>
           <w:sz w:val="24"/>
           <w:szCs w:val="24"/>
         </w:rPr>
         <w:object w:dxaOrig="9360" w:dyaOrig="3158" w14:anchorId="4E3C6357">
-          <v:shape id="_x0000_i1035" type="#_x0000_t75" style="width:468pt;height:158pt" o:ole="">
-            <v:imagedata r:id="rId28" o:title=""/>
+          <v:shape id="_x0000_i1028" type="#_x0000_t75" alt="" style="width:468pt;height:158.25pt;mso-width-percent:0;mso-height-percent:0;mso-width-percent:0;mso-height-percent:0" o:ole="">
+            <v:imagedata r:id="rId29" o:title=""/>
           </v:shape>
-          <o:OLEObject Type="Embed" ProgID="Word.OpenDocumentText.12" ShapeID="_x0000_i1035" DrawAspect="Content" ObjectID="_1669875680" r:id="rId29"/>
+          <o:OLEObject Type="Embed" ProgID="Word.OpenDocumentText.12" ShapeID="_x0000_i1028" DrawAspect="Content" ObjectID="_1669888427" r:id="rId30"/>
         </w:object>
       </w:r>
     </w:p>
@@ -3696,15 +3825,16 @@
       <w:r>
         <w:rPr>
           <w:rFonts w:ascii="Times New Roman" w:eastAsia="Times New Roman" w:hAnsi="Times New Roman" w:cs="Times New Roman"/>
+          <w:noProof/>
           <w:color w:val="24292E"/>
           <w:sz w:val="24"/>
           <w:szCs w:val="24"/>
         </w:rPr>
         <w:object w:dxaOrig="9360" w:dyaOrig="4013" w14:anchorId="48B1805A">
-          <v:shape id="_x0000_i1036" type="#_x0000_t75" style="width:468pt;height:200pt" o:ole="">
-            <v:imagedata r:id="rId30" o:title=""/>
+          <v:shape id="_x0000_i1027" type="#_x0000_t75" alt="" style="width:468pt;height:200.25pt;mso-width-percent:0;mso-height-percent:0;mso-width-percent:0;mso-height-percent:0" o:ole="">
+            <v:imagedata r:id="rId31" o:title=""/>
           </v:shape>
-          <o:OLEObject Type="Embed" ProgID="Word.OpenDocumentText.12" ShapeID="_x0000_i1036" DrawAspect="Content" ObjectID="_1669875681" r:id="rId31"/>
+          <o:OLEObject Type="Embed" ProgID="Word.OpenDocumentText.12" ShapeID="_x0000_i1027" DrawAspect="Content" ObjectID="_1669888428" r:id="rId32"/>
         </w:object>
       </w:r>
     </w:p>
@@ -3934,15 +4064,16 @@
       <w:r>
         <w:rPr>
           <w:rFonts w:ascii="Times New Roman" w:eastAsia="Times New Roman" w:hAnsi="Times New Roman" w:cs="Times New Roman"/>
+          <w:noProof/>
           <w:color w:val="24292E"/>
           <w:sz w:val="24"/>
           <w:szCs w:val="24"/>
         </w:rPr>
         <w:object w:dxaOrig="9360" w:dyaOrig="12783" w14:anchorId="46954E2B">
-          <v:shape id="_x0000_i1037" type="#_x0000_t75" style="width:455pt;height:622pt" o:ole="">
-            <v:imagedata r:id="rId32" o:title=""/>
+          <v:shape id="_x0000_i1026" type="#_x0000_t75" alt="" style="width:455.25pt;height:621.75pt;mso-width-percent:0;mso-height-percent:0;mso-width-percent:0;mso-height-percent:0" o:ole="">
+            <v:imagedata r:id="rId33" o:title=""/>
           </v:shape>
-          <o:OLEObject Type="Embed" ProgID="Word.OpenDocumentText.12" ShapeID="_x0000_i1037" DrawAspect="Content" ObjectID="_1669875682" r:id="rId33"/>
+          <o:OLEObject Type="Embed" ProgID="Word.OpenDocumentText.12" ShapeID="_x0000_i1026" DrawAspect="Content" ObjectID="_1669888429" r:id="rId34"/>
         </w:object>
       </w:r>
     </w:p>
@@ -4059,15 +4190,16 @@
       <w:r>
         <w:rPr>
           <w:rFonts w:ascii="Times New Roman" w:eastAsia="Times New Roman" w:hAnsi="Times New Roman" w:cs="Times New Roman"/>
+          <w:noProof/>
           <w:color w:val="24292E"/>
           <w:sz w:val="24"/>
           <w:szCs w:val="24"/>
         </w:rPr>
         <w:object w:dxaOrig="9360" w:dyaOrig="3745" w14:anchorId="7B494D89">
-          <v:shape id="_x0000_i1038" type="#_x0000_t75" style="width:468pt;height:187pt" o:ole="">
-            <v:imagedata r:id="rId34" o:title=""/>
+          <v:shape id="_x0000_i1025" type="#_x0000_t75" alt="" style="width:468pt;height:186.75pt;mso-width-percent:0;mso-height-percent:0;mso-width-percent:0;mso-height-percent:0" o:ole="">
+            <v:imagedata r:id="rId35" o:title=""/>
           </v:shape>
-          <o:OLEObject Type="Embed" ProgID="Word.OpenDocumentText.12" ShapeID="_x0000_i1038" DrawAspect="Content" ObjectID="_1669875683" r:id="rId35"/>
+          <o:OLEObject Type="Embed" ProgID="Word.OpenDocumentText.12" ShapeID="_x0000_i1025" DrawAspect="Content" ObjectID="_1669888430" r:id="rId36"/>
         </w:object>
       </w:r>
     </w:p>
@@ -4744,7 +4876,7 @@
         </w:rPr>
         <w:t>Global News which provides a timeline which we will take and convert into a CSV. (</w:t>
       </w:r>
-      <w:hyperlink r:id="rId36" w:history="1">
+      <w:hyperlink r:id="rId37" w:history="1">
         <w:r>
           <w:rPr>
             <w:rStyle w:val="Hyperlink"/>

</xml_diff>

<commit_message>
Step 4- part2, news date extract and transformation explained.
</commit_message>
<xml_diff>
--- a/Final_Report.docx
+++ b/Final_Report.docx
@@ -1096,7 +1096,7 @@
           <v:shape id="_x0000_i1039" type="#_x0000_t75" alt="" style="width:468pt;height:165pt;mso-width-percent:0;mso-height-percent:0;mso-width-percent:0;mso-height-percent:0" o:ole="">
             <v:imagedata r:id="rId5" o:title=""/>
           </v:shape>
-          <o:OLEObject Type="Embed" ProgID="Word.OpenDocumentText.12" ShapeID="_x0000_i1039" DrawAspect="Content" ObjectID="_1669888416" r:id="rId6"/>
+          <o:OLEObject Type="Embed" ProgID="Word.OpenDocumentText.12" ShapeID="_x0000_i1039" DrawAspect="Content" ObjectID="_1669888735" r:id="rId6"/>
         </w:object>
       </w:r>
     </w:p>
@@ -1236,7 +1236,7 @@
           <v:shape id="_x0000_i1038" type="#_x0000_t75" alt="" style="width:468pt;height:294pt;mso-width-percent:0;mso-height-percent:0;mso-width-percent:0;mso-height-percent:0" o:ole="">
             <v:imagedata r:id="rId7" o:title=""/>
           </v:shape>
-          <o:OLEObject Type="Embed" ProgID="Word.OpenDocumentText.12" ShapeID="_x0000_i1038" DrawAspect="Content" ObjectID="_1669888417" r:id="rId8"/>
+          <o:OLEObject Type="Embed" ProgID="Word.OpenDocumentText.12" ShapeID="_x0000_i1038" DrawAspect="Content" ObjectID="_1669888736" r:id="rId8"/>
         </w:object>
       </w:r>
     </w:p>
@@ -1477,7 +1477,7 @@
           <v:shape id="_x0000_i1037" type="#_x0000_t75" alt="" style="width:468pt;height:165pt;mso-width-percent:0;mso-height-percent:0;mso-width-percent:0;mso-height-percent:0" o:ole="">
             <v:imagedata r:id="rId9" o:title=""/>
           </v:shape>
-          <o:OLEObject Type="Embed" ProgID="Word.OpenDocumentText.12" ShapeID="_x0000_i1037" DrawAspect="Content" ObjectID="_1669888418" r:id="rId10"/>
+          <o:OLEObject Type="Embed" ProgID="Word.OpenDocumentText.12" ShapeID="_x0000_i1037" DrawAspect="Content" ObjectID="_1669888737" r:id="rId10"/>
         </w:object>
       </w:r>
     </w:p>
@@ -1622,7 +1622,7 @@
           <v:shape id="_x0000_i1036" type="#_x0000_t75" alt="" style="width:362.25pt;height:333.75pt;mso-width-percent:0;mso-height-percent:0;mso-width-percent:0;mso-height-percent:0" o:ole="">
             <v:imagedata r:id="rId11" o:title=""/>
           </v:shape>
-          <o:OLEObject Type="Embed" ProgID="Word.OpenDocumentText.12" ShapeID="_x0000_i1036" DrawAspect="Content" ObjectID="_1669888419" r:id="rId12"/>
+          <o:OLEObject Type="Embed" ProgID="Word.OpenDocumentText.12" ShapeID="_x0000_i1036" DrawAspect="Content" ObjectID="_1669888738" r:id="rId12"/>
         </w:object>
       </w:r>
     </w:p>
@@ -2150,17 +2150,15 @@
         </w:rPr>
         <w:t xml:space="preserve">We had an issue of date which has to be converted into numeric date format “YYYY-MM-DD” in order to be pushed into </w:t>
       </w:r>
-      <w:proofErr w:type="spellStart"/>
-      <w:r>
-        <w:rPr>
-          <w:rFonts w:ascii="Times New Roman" w:eastAsia="Times New Roman" w:hAnsi="Times New Roman" w:cs="Times New Roman"/>
-          <w:color w:val="24292E"/>
-          <w:sz w:val="24"/>
-          <w:szCs w:val="24"/>
-        </w:rPr>
-        <w:t>sql</w:t>
-      </w:r>
-      <w:proofErr w:type="spellEnd"/>
+      <w:r>
+        <w:rPr>
+          <w:rFonts w:ascii="Times New Roman" w:eastAsia="Times New Roman" w:hAnsi="Times New Roman" w:cs="Times New Roman"/>
+          <w:color w:val="24292E"/>
+          <w:sz w:val="24"/>
+          <w:szCs w:val="24"/>
+        </w:rPr>
+        <w:t>SQL</w:t>
+      </w:r>
       <w:r>
         <w:rPr>
           <w:rFonts w:ascii="Times New Roman" w:eastAsia="Times New Roman" w:hAnsi="Times New Roman" w:cs="Times New Roman"/>
@@ -2250,46 +2248,104 @@
           <w:szCs w:val="24"/>
         </w:rPr>
       </w:pPr>
-    </w:p>
-    <w:p>
-      <w:pPr>
-        <w:rPr>
-          <w:rFonts w:ascii="Times New Roman" w:eastAsia="Times New Roman" w:hAnsi="Times New Roman" w:cs="Times New Roman"/>
-          <w:color w:val="24292E"/>
-          <w:sz w:val="24"/>
-          <w:szCs w:val="24"/>
-        </w:rPr>
-      </w:pPr>
-    </w:p>
-    <w:p>
-      <w:pPr>
-        <w:rPr>
-          <w:rFonts w:ascii="Times New Roman" w:eastAsia="Times New Roman" w:hAnsi="Times New Roman" w:cs="Times New Roman"/>
-          <w:color w:val="24292E"/>
-          <w:sz w:val="24"/>
-          <w:szCs w:val="24"/>
-        </w:rPr>
-      </w:pPr>
-    </w:p>
-    <w:p>
-      <w:pPr>
-        <w:rPr>
-          <w:rFonts w:ascii="Times New Roman" w:eastAsia="Times New Roman" w:hAnsi="Times New Roman" w:cs="Times New Roman"/>
-          <w:color w:val="24292E"/>
-          <w:sz w:val="24"/>
-          <w:szCs w:val="24"/>
-        </w:rPr>
-      </w:pPr>
-    </w:p>
-    <w:p>
-      <w:pPr>
-        <w:rPr>
-          <w:rFonts w:ascii="Times New Roman" w:eastAsia="Times New Roman" w:hAnsi="Times New Roman" w:cs="Times New Roman"/>
-          <w:color w:val="24292E"/>
-          <w:sz w:val="24"/>
-          <w:szCs w:val="24"/>
-        </w:rPr>
-      </w:pPr>
+      <w:r>
+        <w:rPr>
+          <w:rFonts w:ascii="Times New Roman" w:eastAsia="Times New Roman" w:hAnsi="Times New Roman" w:cs="Times New Roman"/>
+          <w:color w:val="24292E"/>
+          <w:sz w:val="24"/>
+          <w:szCs w:val="24"/>
+        </w:rPr>
+        <w:t xml:space="preserve">Thus, we decided that a dictionary would be easiest way to map the month names with numbers so created a dictionary with zip method. Secondly, used another split with </w:t>
+      </w:r>
+      <w:proofErr w:type="gramStart"/>
+      <w:r>
+        <w:rPr>
+          <w:rFonts w:ascii="Times New Roman" w:eastAsia="Times New Roman" w:hAnsi="Times New Roman" w:cs="Times New Roman"/>
+          <w:color w:val="24292E"/>
+          <w:sz w:val="24"/>
+          <w:szCs w:val="24"/>
+        </w:rPr>
+        <w:t>“ “</w:t>
+      </w:r>
+      <w:proofErr w:type="gramEnd"/>
+      <w:r>
+        <w:rPr>
+          <w:rFonts w:ascii="Times New Roman" w:eastAsia="Times New Roman" w:hAnsi="Times New Roman" w:cs="Times New Roman"/>
+          <w:color w:val="24292E"/>
+          <w:sz w:val="24"/>
+          <w:szCs w:val="24"/>
+        </w:rPr>
+        <w:t xml:space="preserve"> separator so we could get text of the month, converted it into numeric form </w:t>
+      </w:r>
+      <w:r>
+        <w:rPr>
+          <w:rFonts w:ascii="Times New Roman" w:eastAsia="Times New Roman" w:hAnsi="Times New Roman" w:cs="Times New Roman"/>
+          <w:color w:val="24292E"/>
+          <w:sz w:val="24"/>
+          <w:szCs w:val="24"/>
+        </w:rPr>
+        <w:t>then added year so we could achieve the date format as below.</w:t>
+      </w:r>
+    </w:p>
+    <w:p>
+      <w:pPr>
+        <w:rPr>
+          <w:rFonts w:ascii="Times New Roman" w:eastAsia="Times New Roman" w:hAnsi="Times New Roman" w:cs="Times New Roman"/>
+          <w:color w:val="24292E"/>
+          <w:sz w:val="24"/>
+          <w:szCs w:val="24"/>
+        </w:rPr>
+      </w:pPr>
+      <w:r>
+        <w:rPr>
+          <w:rFonts w:ascii="Times New Roman" w:eastAsia="Times New Roman" w:hAnsi="Times New Roman" w:cs="Times New Roman"/>
+          <w:noProof/>
+          <w:color w:val="24292E"/>
+          <w:sz w:val="24"/>
+          <w:szCs w:val="24"/>
+        </w:rPr>
+        <w:drawing>
+          <wp:inline distT="0" distB="0" distL="0" distR="0" wp14:anchorId="6602377A" wp14:editId="5FBABD2E">
+            <wp:extent cx="6511925" cy="597535"/>
+            <wp:effectExtent l="0" t="0" r="3175" b="0"/>
+            <wp:docPr id="18" name="Picture 18"/>
+            <wp:cNvGraphicFramePr>
+              <a:graphicFrameLocks xmlns:a="http://schemas.openxmlformats.org/drawingml/2006/main" noChangeAspect="1"/>
+            </wp:cNvGraphicFramePr>
+            <a:graphic xmlns:a="http://schemas.openxmlformats.org/drawingml/2006/main">
+              <a:graphicData uri="http://schemas.openxmlformats.org/drawingml/2006/picture">
+                <pic:pic xmlns:pic="http://schemas.openxmlformats.org/drawingml/2006/picture">
+                  <pic:nvPicPr>
+                    <pic:cNvPr id="18" name="Picture 18"/>
+                    <pic:cNvPicPr/>
+                  </pic:nvPicPr>
+                  <pic:blipFill>
+                    <a:blip r:embed="rId15" cstate="print">
+                      <a:extLst>
+                        <a:ext uri="{28A0092B-C50C-407E-A947-70E740481C1C}">
+                          <a14:useLocalDpi xmlns:a14="http://schemas.microsoft.com/office/drawing/2010/main" val="0"/>
+                        </a:ext>
+                      </a:extLst>
+                    </a:blip>
+                    <a:stretch>
+                      <a:fillRect/>
+                    </a:stretch>
+                  </pic:blipFill>
+                  <pic:spPr>
+                    <a:xfrm>
+                      <a:off x="0" y="0"/>
+                      <a:ext cx="6511925" cy="597535"/>
+                    </a:xfrm>
+                    <a:prstGeom prst="rect">
+                      <a:avLst/>
+                    </a:prstGeom>
+                  </pic:spPr>
+                </pic:pic>
+              </a:graphicData>
+            </a:graphic>
+          </wp:inline>
+        </w:drawing>
+      </w:r>
     </w:p>
     <w:p>
       <w:pPr>
@@ -2408,9 +2464,9 @@
         </w:rPr>
         <w:object w:dxaOrig="9360" w:dyaOrig="476" w14:anchorId="64E38911">
           <v:shape id="_x0000_i1035" type="#_x0000_t75" alt="" style="width:468pt;height:24pt;mso-width-percent:0;mso-height-percent:0;mso-width-percent:0;mso-height-percent:0" o:ole="">
-            <v:imagedata r:id="rId15" o:title=""/>
+            <v:imagedata r:id="rId16" o:title=""/>
           </v:shape>
-          <o:OLEObject Type="Embed" ProgID="Word.OpenDocumentText.12" ShapeID="_x0000_i1035" DrawAspect="Content" ObjectID="_1669888420" r:id="rId16"/>
+          <o:OLEObject Type="Embed" ProgID="Word.OpenDocumentText.12" ShapeID="_x0000_i1035" DrawAspect="Content" ObjectID="_1669888739" r:id="rId17"/>
         </w:object>
       </w:r>
     </w:p>
@@ -2588,9 +2644,9 @@
         </w:rPr>
         <w:object w:dxaOrig="9360" w:dyaOrig="5703" w14:anchorId="47E0EE38">
           <v:shape id="_x0000_i1034" type="#_x0000_t75" alt="" style="width:468pt;height:285pt;mso-width-percent:0;mso-height-percent:0;mso-width-percent:0;mso-height-percent:0" o:ole="">
-            <v:imagedata r:id="rId17" o:title=""/>
+            <v:imagedata r:id="rId18" o:title=""/>
           </v:shape>
-          <o:OLEObject Type="Embed" ProgID="Word.OpenDocumentText.12" ShapeID="_x0000_i1034" DrawAspect="Content" ObjectID="_1669888421" r:id="rId18"/>
+          <o:OLEObject Type="Embed" ProgID="Word.OpenDocumentText.12" ShapeID="_x0000_i1034" DrawAspect="Content" ObjectID="_1669888740" r:id="rId19"/>
         </w:object>
       </w:r>
     </w:p>
@@ -2825,9 +2881,9 @@
         </w:rPr>
         <w:object w:dxaOrig="9360" w:dyaOrig="5700" w14:anchorId="4122ADFD">
           <v:shape id="_x0000_i1033" type="#_x0000_t75" alt="" style="width:468pt;height:285pt;mso-width-percent:0;mso-height-percent:0;mso-width-percent:0;mso-height-percent:0" o:ole="">
-            <v:imagedata r:id="rId19" o:title=""/>
+            <v:imagedata r:id="rId20" o:title=""/>
           </v:shape>
-          <o:OLEObject Type="Embed" ProgID="Word.OpenDocumentText.12" ShapeID="_x0000_i1033" DrawAspect="Content" ObjectID="_1669888422" r:id="rId20"/>
+          <o:OLEObject Type="Embed" ProgID="Word.OpenDocumentText.12" ShapeID="_x0000_i1033" DrawAspect="Content" ObjectID="_1669888741" r:id="rId21"/>
         </w:object>
       </w:r>
     </w:p>
@@ -3163,9 +3219,9 @@
         </w:rPr>
         <w:object w:dxaOrig="9360" w:dyaOrig="1710" w14:anchorId="3BE3C2E7">
           <v:shape id="_x0000_i1032" type="#_x0000_t75" alt="" style="width:468pt;height:84.75pt;mso-width-percent:0;mso-height-percent:0;mso-width-percent:0;mso-height-percent:0" o:ole="">
-            <v:imagedata r:id="rId21" o:title=""/>
+            <v:imagedata r:id="rId22" o:title=""/>
           </v:shape>
-          <o:OLEObject Type="Embed" ProgID="Word.OpenDocumentText.12" ShapeID="_x0000_i1032" DrawAspect="Content" ObjectID="_1669888423" r:id="rId22"/>
+          <o:OLEObject Type="Embed" ProgID="Word.OpenDocumentText.12" ShapeID="_x0000_i1032" DrawAspect="Content" ObjectID="_1669888742" r:id="rId23"/>
         </w:object>
       </w:r>
     </w:p>
@@ -3272,9 +3328,9 @@
         </w:rPr>
         <w:object w:dxaOrig="9360" w:dyaOrig="3566" w14:anchorId="701D19AF">
           <v:shape id="_x0000_i1031" type="#_x0000_t75" alt="" style="width:468pt;height:177.75pt;mso-width-percent:0;mso-height-percent:0;mso-width-percent:0;mso-height-percent:0" o:ole="">
-            <v:imagedata r:id="rId23" o:title=""/>
+            <v:imagedata r:id="rId24" o:title=""/>
           </v:shape>
-          <o:OLEObject Type="Embed" ProgID="Word.OpenDocumentText.12" ShapeID="_x0000_i1031" DrawAspect="Content" ObjectID="_1669888424" r:id="rId24"/>
+          <o:OLEObject Type="Embed" ProgID="Word.OpenDocumentText.12" ShapeID="_x0000_i1031" DrawAspect="Content" ObjectID="_1669888743" r:id="rId25"/>
         </w:object>
       </w:r>
     </w:p>
@@ -3472,9 +3528,9 @@
         </w:rPr>
         <w:object w:dxaOrig="9360" w:dyaOrig="6037" w14:anchorId="632DFF19">
           <v:shape id="_x0000_i1030" type="#_x0000_t75" alt="" style="width:468pt;height:301.5pt;mso-width-percent:0;mso-height-percent:0;mso-width-percent:0;mso-height-percent:0" o:ole="">
-            <v:imagedata r:id="rId25" o:title=""/>
+            <v:imagedata r:id="rId26" o:title=""/>
           </v:shape>
-          <o:OLEObject Type="Embed" ProgID="Word.OpenDocumentText.12" ShapeID="_x0000_i1030" DrawAspect="Content" ObjectID="_1669888425" r:id="rId26"/>
+          <o:OLEObject Type="Embed" ProgID="Word.OpenDocumentText.12" ShapeID="_x0000_i1030" DrawAspect="Content" ObjectID="_1669888744" r:id="rId27"/>
         </w:object>
       </w:r>
     </w:p>
@@ -3611,9 +3667,9 @@
         </w:rPr>
         <w:object w:dxaOrig="9360" w:dyaOrig="10103" w14:anchorId="4707FFD1">
           <v:shape id="_x0000_i1029" type="#_x0000_t75" alt="" style="width:468pt;height:505.5pt;mso-width-percent:0;mso-height-percent:0;mso-width-percent:0;mso-height-percent:0" o:ole="">
-            <v:imagedata r:id="rId27" o:title=""/>
+            <v:imagedata r:id="rId28" o:title=""/>
           </v:shape>
-          <o:OLEObject Type="Embed" ProgID="Word.OpenDocumentText.12" ShapeID="_x0000_i1029" DrawAspect="Content" ObjectID="_1669888426" r:id="rId28"/>
+          <o:OLEObject Type="Embed" ProgID="Word.OpenDocumentText.12" ShapeID="_x0000_i1029" DrawAspect="Content" ObjectID="_1669888745" r:id="rId29"/>
         </w:object>
       </w:r>
     </w:p>
@@ -3717,9 +3773,9 @@
         </w:rPr>
         <w:object w:dxaOrig="9360" w:dyaOrig="3158" w14:anchorId="4E3C6357">
           <v:shape id="_x0000_i1028" type="#_x0000_t75" alt="" style="width:468pt;height:158.25pt;mso-width-percent:0;mso-height-percent:0;mso-width-percent:0;mso-height-percent:0" o:ole="">
-            <v:imagedata r:id="rId29" o:title=""/>
+            <v:imagedata r:id="rId30" o:title=""/>
           </v:shape>
-          <o:OLEObject Type="Embed" ProgID="Word.OpenDocumentText.12" ShapeID="_x0000_i1028" DrawAspect="Content" ObjectID="_1669888427" r:id="rId30"/>
+          <o:OLEObject Type="Embed" ProgID="Word.OpenDocumentText.12" ShapeID="_x0000_i1028" DrawAspect="Content" ObjectID="_1669888746" r:id="rId31"/>
         </w:object>
       </w:r>
     </w:p>
@@ -3832,9 +3888,9 @@
         </w:rPr>
         <w:object w:dxaOrig="9360" w:dyaOrig="4013" w14:anchorId="48B1805A">
           <v:shape id="_x0000_i1027" type="#_x0000_t75" alt="" style="width:468pt;height:200.25pt;mso-width-percent:0;mso-height-percent:0;mso-width-percent:0;mso-height-percent:0" o:ole="">
-            <v:imagedata r:id="rId31" o:title=""/>
+            <v:imagedata r:id="rId32" o:title=""/>
           </v:shape>
-          <o:OLEObject Type="Embed" ProgID="Word.OpenDocumentText.12" ShapeID="_x0000_i1027" DrawAspect="Content" ObjectID="_1669888428" r:id="rId32"/>
+          <o:OLEObject Type="Embed" ProgID="Word.OpenDocumentText.12" ShapeID="_x0000_i1027" DrawAspect="Content" ObjectID="_1669888747" r:id="rId33"/>
         </w:object>
       </w:r>
     </w:p>
@@ -4071,9 +4127,9 @@
         </w:rPr>
         <w:object w:dxaOrig="9360" w:dyaOrig="12783" w14:anchorId="46954E2B">
           <v:shape id="_x0000_i1026" type="#_x0000_t75" alt="" style="width:455.25pt;height:621.75pt;mso-width-percent:0;mso-height-percent:0;mso-width-percent:0;mso-height-percent:0" o:ole="">
-            <v:imagedata r:id="rId33" o:title=""/>
+            <v:imagedata r:id="rId34" o:title=""/>
           </v:shape>
-          <o:OLEObject Type="Embed" ProgID="Word.OpenDocumentText.12" ShapeID="_x0000_i1026" DrawAspect="Content" ObjectID="_1669888429" r:id="rId34"/>
+          <o:OLEObject Type="Embed" ProgID="Word.OpenDocumentText.12" ShapeID="_x0000_i1026" DrawAspect="Content" ObjectID="_1669888748" r:id="rId35"/>
         </w:object>
       </w:r>
     </w:p>
@@ -4197,9 +4253,9 @@
         </w:rPr>
         <w:object w:dxaOrig="9360" w:dyaOrig="3745" w14:anchorId="7B494D89">
           <v:shape id="_x0000_i1025" type="#_x0000_t75" alt="" style="width:468pt;height:186.75pt;mso-width-percent:0;mso-height-percent:0;mso-width-percent:0;mso-height-percent:0" o:ole="">
-            <v:imagedata r:id="rId35" o:title=""/>
+            <v:imagedata r:id="rId36" o:title=""/>
           </v:shape>
-          <o:OLEObject Type="Embed" ProgID="Word.OpenDocumentText.12" ShapeID="_x0000_i1025" DrawAspect="Content" ObjectID="_1669888430" r:id="rId36"/>
+          <o:OLEObject Type="Embed" ProgID="Word.OpenDocumentText.12" ShapeID="_x0000_i1025" DrawAspect="Content" ObjectID="_1669888749" r:id="rId37"/>
         </w:object>
       </w:r>
     </w:p>
@@ -4876,7 +4932,7 @@
         </w:rPr>
         <w:t>Global News which provides a timeline which we will take and convert into a CSV. (</w:t>
       </w:r>
-      <w:hyperlink r:id="rId37" w:history="1">
+      <w:hyperlink r:id="rId38" w:history="1">
         <w:r>
           <w:rPr>
             <w:rStyle w:val="Hyperlink"/>

</xml_diff>

<commit_message>
Step 11 - anotherway of query
</commit_message>
<xml_diff>
--- a/Final_Report.docx
+++ b/Final_Report.docx
@@ -1093,10 +1093,10 @@
             <v:path o:extrusionok="f" gradientshapeok="t" o:connecttype="rect"/>
             <o:lock v:ext="edit" aspectratio="t"/>
           </v:shapetype>
-          <v:shape id="_x0000_i1039" type="#_x0000_t75" alt="" style="width:468pt;height:165pt;mso-width-percent:0;mso-height-percent:0;mso-width-percent:0;mso-height-percent:0" o:ole="">
+          <v:shape id="_x0000_i1038" type="#_x0000_t75" alt="" style="width:468pt;height:165pt;mso-width-percent:0;mso-height-percent:0;mso-width-percent:0;mso-height-percent:0" o:ole="">
             <v:imagedata r:id="rId5" o:title=""/>
           </v:shape>
-          <o:OLEObject Type="Embed" ProgID="Word.OpenDocumentText.12" ShapeID="_x0000_i1039" DrawAspect="Content" ObjectID="_1669888735" r:id="rId6"/>
+          <o:OLEObject Type="Embed" ProgID="Word.OpenDocumentText.12" ShapeID="_x0000_i1038" DrawAspect="Content" ObjectID="_1669889332" r:id="rId6"/>
         </w:object>
       </w:r>
     </w:p>
@@ -1233,10 +1233,10 @@
           <w:szCs w:val="24"/>
         </w:rPr>
         <w:object w:dxaOrig="9360" w:dyaOrig="5877" w14:anchorId="6C367FA3">
-          <v:shape id="_x0000_i1038" type="#_x0000_t75" alt="" style="width:468pt;height:294pt;mso-width-percent:0;mso-height-percent:0;mso-width-percent:0;mso-height-percent:0" o:ole="">
+          <v:shape id="_x0000_i1037" type="#_x0000_t75" alt="" style="width:468pt;height:294pt;mso-width-percent:0;mso-height-percent:0;mso-width-percent:0;mso-height-percent:0" o:ole="">
             <v:imagedata r:id="rId7" o:title=""/>
           </v:shape>
-          <o:OLEObject Type="Embed" ProgID="Word.OpenDocumentText.12" ShapeID="_x0000_i1038" DrawAspect="Content" ObjectID="_1669888736" r:id="rId8"/>
+          <o:OLEObject Type="Embed" ProgID="Word.OpenDocumentText.12" ShapeID="_x0000_i1037" DrawAspect="Content" ObjectID="_1669889333" r:id="rId8"/>
         </w:object>
       </w:r>
     </w:p>
@@ -1474,10 +1474,10 @@
           <w:szCs w:val="24"/>
         </w:rPr>
         <w:object w:dxaOrig="9360" w:dyaOrig="3297" w14:anchorId="55F35C03">
-          <v:shape id="_x0000_i1037" type="#_x0000_t75" alt="" style="width:468pt;height:165pt;mso-width-percent:0;mso-height-percent:0;mso-width-percent:0;mso-height-percent:0" o:ole="">
+          <v:shape id="_x0000_i1036" type="#_x0000_t75" alt="" style="width:468pt;height:165pt;mso-width-percent:0;mso-height-percent:0;mso-width-percent:0;mso-height-percent:0" o:ole="">
             <v:imagedata r:id="rId9" o:title=""/>
           </v:shape>
-          <o:OLEObject Type="Embed" ProgID="Word.OpenDocumentText.12" ShapeID="_x0000_i1037" DrawAspect="Content" ObjectID="_1669888737" r:id="rId10"/>
+          <o:OLEObject Type="Embed" ProgID="Word.OpenDocumentText.12" ShapeID="_x0000_i1036" DrawAspect="Content" ObjectID="_1669889334" r:id="rId10"/>
         </w:object>
       </w:r>
     </w:p>
@@ -1619,10 +1619,10 @@
           <w:szCs w:val="24"/>
         </w:rPr>
         <w:object w:dxaOrig="9360" w:dyaOrig="8491" w14:anchorId="51BFAC51">
-          <v:shape id="_x0000_i1036" type="#_x0000_t75" alt="" style="width:362.25pt;height:333.75pt;mso-width-percent:0;mso-height-percent:0;mso-width-percent:0;mso-height-percent:0" o:ole="">
+          <v:shape id="_x0000_i1035" type="#_x0000_t75" alt="" style="width:362.25pt;height:333.75pt;mso-width-percent:0;mso-height-percent:0;mso-width-percent:0;mso-height-percent:0" o:ole="">
             <v:imagedata r:id="rId11" o:title=""/>
           </v:shape>
-          <o:OLEObject Type="Embed" ProgID="Word.OpenDocumentText.12" ShapeID="_x0000_i1036" DrawAspect="Content" ObjectID="_1669888738" r:id="rId12"/>
+          <o:OLEObject Type="Embed" ProgID="Word.OpenDocumentText.12" ShapeID="_x0000_i1035" DrawAspect="Content" ObjectID="_1669889335" r:id="rId12"/>
         </w:object>
       </w:r>
     </w:p>
@@ -2463,10 +2463,10 @@
           <w:szCs w:val="24"/>
         </w:rPr>
         <w:object w:dxaOrig="9360" w:dyaOrig="476" w14:anchorId="64E38911">
-          <v:shape id="_x0000_i1035" type="#_x0000_t75" alt="" style="width:468pt;height:24pt;mso-width-percent:0;mso-height-percent:0;mso-width-percent:0;mso-height-percent:0" o:ole="">
+          <v:shape id="_x0000_i1034" type="#_x0000_t75" alt="" style="width:468pt;height:24pt;mso-width-percent:0;mso-height-percent:0;mso-width-percent:0;mso-height-percent:0" o:ole="">
             <v:imagedata r:id="rId16" o:title=""/>
           </v:shape>
-          <o:OLEObject Type="Embed" ProgID="Word.OpenDocumentText.12" ShapeID="_x0000_i1035" DrawAspect="Content" ObjectID="_1669888739" r:id="rId17"/>
+          <o:OLEObject Type="Embed" ProgID="Word.OpenDocumentText.12" ShapeID="_x0000_i1034" DrawAspect="Content" ObjectID="_1669889336" r:id="rId17"/>
         </w:object>
       </w:r>
     </w:p>
@@ -2643,10 +2643,10 @@
           <w:u w:val="single"/>
         </w:rPr>
         <w:object w:dxaOrig="9360" w:dyaOrig="5703" w14:anchorId="47E0EE38">
-          <v:shape id="_x0000_i1034" type="#_x0000_t75" alt="" style="width:468pt;height:285pt;mso-width-percent:0;mso-height-percent:0;mso-width-percent:0;mso-height-percent:0" o:ole="">
+          <v:shape id="_x0000_i1033" type="#_x0000_t75" alt="" style="width:468pt;height:285pt;mso-width-percent:0;mso-height-percent:0;mso-width-percent:0;mso-height-percent:0" o:ole="">
             <v:imagedata r:id="rId18" o:title=""/>
           </v:shape>
-          <o:OLEObject Type="Embed" ProgID="Word.OpenDocumentText.12" ShapeID="_x0000_i1034" DrawAspect="Content" ObjectID="_1669888740" r:id="rId19"/>
+          <o:OLEObject Type="Embed" ProgID="Word.OpenDocumentText.12" ShapeID="_x0000_i1033" DrawAspect="Content" ObjectID="_1669889337" r:id="rId19"/>
         </w:object>
       </w:r>
     </w:p>
@@ -2880,10 +2880,10 @@
           <w:szCs w:val="24"/>
         </w:rPr>
         <w:object w:dxaOrig="9360" w:dyaOrig="5700" w14:anchorId="4122ADFD">
-          <v:shape id="_x0000_i1033" type="#_x0000_t75" alt="" style="width:468pt;height:285pt;mso-width-percent:0;mso-height-percent:0;mso-width-percent:0;mso-height-percent:0" o:ole="">
+          <v:shape id="_x0000_i1032" type="#_x0000_t75" alt="" style="width:468pt;height:285pt;mso-width-percent:0;mso-height-percent:0;mso-width-percent:0;mso-height-percent:0" o:ole="">
             <v:imagedata r:id="rId20" o:title=""/>
           </v:shape>
-          <o:OLEObject Type="Embed" ProgID="Word.OpenDocumentText.12" ShapeID="_x0000_i1033" DrawAspect="Content" ObjectID="_1669888741" r:id="rId21"/>
+          <o:OLEObject Type="Embed" ProgID="Word.OpenDocumentText.12" ShapeID="_x0000_i1032" DrawAspect="Content" ObjectID="_1669889338" r:id="rId21"/>
         </w:object>
       </w:r>
     </w:p>
@@ -3218,10 +3218,10 @@
           <w:szCs w:val="24"/>
         </w:rPr>
         <w:object w:dxaOrig="9360" w:dyaOrig="1710" w14:anchorId="3BE3C2E7">
-          <v:shape id="_x0000_i1032" type="#_x0000_t75" alt="" style="width:468pt;height:84.75pt;mso-width-percent:0;mso-height-percent:0;mso-width-percent:0;mso-height-percent:0" o:ole="">
+          <v:shape id="_x0000_i1031" type="#_x0000_t75" alt="" style="width:468pt;height:84.75pt;mso-width-percent:0;mso-height-percent:0;mso-width-percent:0;mso-height-percent:0" o:ole="">
             <v:imagedata r:id="rId22" o:title=""/>
           </v:shape>
-          <o:OLEObject Type="Embed" ProgID="Word.OpenDocumentText.12" ShapeID="_x0000_i1032" DrawAspect="Content" ObjectID="_1669888742" r:id="rId23"/>
+          <o:OLEObject Type="Embed" ProgID="Word.OpenDocumentText.12" ShapeID="_x0000_i1031" DrawAspect="Content" ObjectID="_1669889339" r:id="rId23"/>
         </w:object>
       </w:r>
     </w:p>
@@ -3327,10 +3327,10 @@
           <w:szCs w:val="24"/>
         </w:rPr>
         <w:object w:dxaOrig="9360" w:dyaOrig="3566" w14:anchorId="701D19AF">
-          <v:shape id="_x0000_i1031" type="#_x0000_t75" alt="" style="width:468pt;height:177.75pt;mso-width-percent:0;mso-height-percent:0;mso-width-percent:0;mso-height-percent:0" o:ole="">
+          <v:shape id="_x0000_i1030" type="#_x0000_t75" alt="" style="width:468pt;height:177.75pt;mso-width-percent:0;mso-height-percent:0;mso-width-percent:0;mso-height-percent:0" o:ole="">
             <v:imagedata r:id="rId24" o:title=""/>
           </v:shape>
-          <o:OLEObject Type="Embed" ProgID="Word.OpenDocumentText.12" ShapeID="_x0000_i1031" DrawAspect="Content" ObjectID="_1669888743" r:id="rId25"/>
+          <o:OLEObject Type="Embed" ProgID="Word.OpenDocumentText.12" ShapeID="_x0000_i1030" DrawAspect="Content" ObjectID="_1669889340" r:id="rId25"/>
         </w:object>
       </w:r>
     </w:p>
@@ -3527,10 +3527,10 @@
           <w:szCs w:val="24"/>
         </w:rPr>
         <w:object w:dxaOrig="9360" w:dyaOrig="6037" w14:anchorId="632DFF19">
-          <v:shape id="_x0000_i1030" type="#_x0000_t75" alt="" style="width:468pt;height:301.5pt;mso-width-percent:0;mso-height-percent:0;mso-width-percent:0;mso-height-percent:0" o:ole="">
+          <v:shape id="_x0000_i1029" type="#_x0000_t75" alt="" style="width:468pt;height:301.5pt;mso-width-percent:0;mso-height-percent:0;mso-width-percent:0;mso-height-percent:0" o:ole="">
             <v:imagedata r:id="rId26" o:title=""/>
           </v:shape>
-          <o:OLEObject Type="Embed" ProgID="Word.OpenDocumentText.12" ShapeID="_x0000_i1030" DrawAspect="Content" ObjectID="_1669888744" r:id="rId27"/>
+          <o:OLEObject Type="Embed" ProgID="Word.OpenDocumentText.12" ShapeID="_x0000_i1029" DrawAspect="Content" ObjectID="_1669889341" r:id="rId27"/>
         </w:object>
       </w:r>
     </w:p>
@@ -3666,10 +3666,10 @@
           <w:szCs w:val="24"/>
         </w:rPr>
         <w:object w:dxaOrig="9360" w:dyaOrig="10103" w14:anchorId="4707FFD1">
-          <v:shape id="_x0000_i1029" type="#_x0000_t75" alt="" style="width:468pt;height:505.5pt;mso-width-percent:0;mso-height-percent:0;mso-width-percent:0;mso-height-percent:0" o:ole="">
+          <v:shape id="_x0000_i1028" type="#_x0000_t75" alt="" style="width:468pt;height:505.5pt;mso-width-percent:0;mso-height-percent:0;mso-width-percent:0;mso-height-percent:0" o:ole="">
             <v:imagedata r:id="rId28" o:title=""/>
           </v:shape>
-          <o:OLEObject Type="Embed" ProgID="Word.OpenDocumentText.12" ShapeID="_x0000_i1029" DrawAspect="Content" ObjectID="_1669888745" r:id="rId29"/>
+          <o:OLEObject Type="Embed" ProgID="Word.OpenDocumentText.12" ShapeID="_x0000_i1028" DrawAspect="Content" ObjectID="_1669889342" r:id="rId29"/>
         </w:object>
       </w:r>
     </w:p>
@@ -3747,126 +3747,201 @@
           <w:szCs w:val="24"/>
         </w:rPr>
         <w:lastRenderedPageBreak/>
-        <w:t>Another way of doing this is like so:</w:t>
-      </w:r>
-    </w:p>
-    <w:bookmarkStart w:id="11" w:name="_MON_1669863264"/>
+        <w:t>Another way of doing this is like so</w:t>
+      </w:r>
+      <w:r>
+        <w:rPr>
+          <w:rFonts w:ascii="Times New Roman" w:eastAsia="Times New Roman" w:hAnsi="Times New Roman" w:cs="Times New Roman"/>
+          <w:color w:val="24292E"/>
+          <w:sz w:val="24"/>
+          <w:szCs w:val="24"/>
+        </w:rPr>
+        <w:t xml:space="preserve"> with the news attached</w:t>
+      </w:r>
+      <w:r>
+        <w:rPr>
+          <w:rFonts w:ascii="Times New Roman" w:eastAsia="Times New Roman" w:hAnsi="Times New Roman" w:cs="Times New Roman"/>
+          <w:color w:val="24292E"/>
+          <w:sz w:val="24"/>
+          <w:szCs w:val="24"/>
+        </w:rPr>
+        <w:t>:</w:t>
+      </w:r>
+    </w:p>
+    <w:p>
+      <w:pPr>
+        <w:shd w:val="clear" w:color="auto" w:fill="FFFFFF"/>
+        <w:spacing w:after="240" w:line="240" w:lineRule="auto"/>
+        <w:rPr>
+          <w:rFonts w:ascii="Times New Roman" w:eastAsia="Times New Roman" w:hAnsi="Times New Roman" w:cs="Times New Roman"/>
+          <w:color w:val="24292E"/>
+          <w:sz w:val="24"/>
+          <w:szCs w:val="24"/>
+        </w:rPr>
+      </w:pPr>
+      <w:r>
+        <w:rPr>
+          <w:rFonts w:ascii="Times New Roman" w:eastAsia="Times New Roman" w:hAnsi="Times New Roman" w:cs="Times New Roman"/>
+          <w:noProof/>
+          <w:color w:val="24292E"/>
+          <w:sz w:val="24"/>
+          <w:szCs w:val="24"/>
+        </w:rPr>
+        <w:drawing>
+          <wp:inline distT="0" distB="0" distL="0" distR="0" wp14:anchorId="68DED185" wp14:editId="23A7EAC0">
+            <wp:extent cx="6511925" cy="2372360"/>
+            <wp:effectExtent l="0" t="0" r="3175" b="2540"/>
+            <wp:docPr id="19" name="Picture 19" descr="Graphical user interface, text, application, email&#10;&#10;Description automatically generated"/>
+            <wp:cNvGraphicFramePr>
+              <a:graphicFrameLocks xmlns:a="http://schemas.openxmlformats.org/drawingml/2006/main" noChangeAspect="1"/>
+            </wp:cNvGraphicFramePr>
+            <a:graphic xmlns:a="http://schemas.openxmlformats.org/drawingml/2006/main">
+              <a:graphicData uri="http://schemas.openxmlformats.org/drawingml/2006/picture">
+                <pic:pic xmlns:pic="http://schemas.openxmlformats.org/drawingml/2006/picture">
+                  <pic:nvPicPr>
+                    <pic:cNvPr id="19" name="Picture 19" descr="Graphical user interface, text, application, email&#10;&#10;Description automatically generated"/>
+                    <pic:cNvPicPr/>
+                  </pic:nvPicPr>
+                  <pic:blipFill>
+                    <a:blip r:embed="rId30" cstate="print">
+                      <a:extLst>
+                        <a:ext uri="{28A0092B-C50C-407E-A947-70E740481C1C}">
+                          <a14:useLocalDpi xmlns:a14="http://schemas.microsoft.com/office/drawing/2010/main" val="0"/>
+                        </a:ext>
+                      </a:extLst>
+                    </a:blip>
+                    <a:stretch>
+                      <a:fillRect/>
+                    </a:stretch>
+                  </pic:blipFill>
+                  <pic:spPr>
+                    <a:xfrm>
+                      <a:off x="0" y="0"/>
+                      <a:ext cx="6511925" cy="2372360"/>
+                    </a:xfrm>
+                    <a:prstGeom prst="rect">
+                      <a:avLst/>
+                    </a:prstGeom>
+                  </pic:spPr>
+                </pic:pic>
+              </a:graphicData>
+            </a:graphic>
+          </wp:inline>
+        </w:drawing>
+      </w:r>
+    </w:p>
+    <w:p>
+      <w:pPr>
+        <w:shd w:val="clear" w:color="auto" w:fill="FFFFFF"/>
+        <w:spacing w:after="240" w:line="240" w:lineRule="auto"/>
+        <w:rPr>
+          <w:rFonts w:ascii="Times New Roman" w:eastAsia="Times New Roman" w:hAnsi="Times New Roman" w:cs="Times New Roman"/>
+          <w:color w:val="24292E"/>
+          <w:sz w:val="24"/>
+          <w:szCs w:val="24"/>
+        </w:rPr>
+      </w:pPr>
+    </w:p>
+    <w:p>
+      <w:pPr>
+        <w:shd w:val="clear" w:color="auto" w:fill="FFFFFF"/>
+        <w:spacing w:after="240" w:line="240" w:lineRule="auto"/>
+        <w:rPr>
+          <w:rFonts w:ascii="Times New Roman" w:eastAsia="Times New Roman" w:hAnsi="Times New Roman" w:cs="Times New Roman"/>
+          <w:color w:val="24292E"/>
+          <w:sz w:val="24"/>
+          <w:szCs w:val="24"/>
+        </w:rPr>
+      </w:pPr>
+    </w:p>
+    <w:p>
+      <w:pPr>
+        <w:shd w:val="clear" w:color="auto" w:fill="FFFFFF"/>
+        <w:spacing w:after="240" w:line="240" w:lineRule="auto"/>
+        <w:rPr>
+          <w:rFonts w:ascii="Times New Roman" w:eastAsia="Times New Roman" w:hAnsi="Times New Roman" w:cs="Times New Roman"/>
+          <w:b/>
+          <w:bCs/>
+          <w:color w:val="24292E"/>
+          <w:sz w:val="24"/>
+          <w:szCs w:val="24"/>
+        </w:rPr>
+      </w:pPr>
+      <w:r>
+        <w:rPr>
+          <w:rFonts w:ascii="Times New Roman" w:eastAsia="Times New Roman" w:hAnsi="Times New Roman" w:cs="Times New Roman"/>
+          <w:b/>
+          <w:bCs/>
+          <w:color w:val="24292E"/>
+          <w:sz w:val="24"/>
+          <w:szCs w:val="24"/>
+        </w:rPr>
+        <w:t xml:space="preserve">Step </w:t>
+      </w:r>
+      <w:r>
+        <w:rPr>
+          <w:rFonts w:ascii="Times New Roman" w:eastAsia="Times New Roman" w:hAnsi="Times New Roman" w:cs="Times New Roman"/>
+          <w:b/>
+          <w:bCs/>
+          <w:color w:val="24292E"/>
+          <w:sz w:val="24"/>
+          <w:szCs w:val="24"/>
+        </w:rPr>
+        <w:t>1</w:t>
+      </w:r>
+      <w:r>
+        <w:rPr>
+          <w:rFonts w:ascii="Times New Roman" w:eastAsia="Times New Roman" w:hAnsi="Times New Roman" w:cs="Times New Roman"/>
+          <w:b/>
+          <w:bCs/>
+          <w:color w:val="24292E"/>
+          <w:sz w:val="24"/>
+          <w:szCs w:val="24"/>
+        </w:rPr>
+        <w:t>2</w:t>
+      </w:r>
+    </w:p>
+    <w:p>
+      <w:pPr>
+        <w:shd w:val="clear" w:color="auto" w:fill="FFFFFF"/>
+        <w:spacing w:after="240" w:line="240" w:lineRule="auto"/>
+        <w:rPr>
+          <w:rFonts w:ascii="Times New Roman" w:eastAsia="Times New Roman" w:hAnsi="Times New Roman" w:cs="Times New Roman"/>
+          <w:color w:val="24292E"/>
+          <w:sz w:val="24"/>
+          <w:szCs w:val="24"/>
+        </w:rPr>
+      </w:pPr>
+      <w:r>
+        <w:rPr>
+          <w:rFonts w:ascii="Times New Roman" w:eastAsia="Times New Roman" w:hAnsi="Times New Roman" w:cs="Times New Roman"/>
+          <w:color w:val="24292E"/>
+          <w:sz w:val="24"/>
+          <w:szCs w:val="24"/>
+        </w:rPr>
+        <w:t xml:space="preserve">We then </w:t>
+      </w:r>
+      <w:r>
+        <w:rPr>
+          <w:rFonts w:ascii="Times New Roman" w:eastAsia="Times New Roman" w:hAnsi="Times New Roman" w:cs="Times New Roman"/>
+          <w:color w:val="24292E"/>
+          <w:sz w:val="24"/>
+          <w:szCs w:val="24"/>
+        </w:rPr>
+        <w:t>test if the collection has been properly done before beginning the query process</w:t>
+      </w:r>
+      <w:r>
+        <w:rPr>
+          <w:rFonts w:ascii="Times New Roman" w:eastAsia="Times New Roman" w:hAnsi="Times New Roman" w:cs="Times New Roman"/>
+          <w:color w:val="24292E"/>
+          <w:sz w:val="24"/>
+          <w:szCs w:val="24"/>
+        </w:rPr>
+        <w:t>.</w:t>
+      </w:r>
+    </w:p>
+    <w:bookmarkStart w:id="11" w:name="_MON_1669865028"/>
     <w:bookmarkEnd w:id="11"/>
-    <w:p>
-      <w:pPr>
-        <w:shd w:val="clear" w:color="auto" w:fill="FFFFFF"/>
-        <w:spacing w:after="240" w:line="240" w:lineRule="auto"/>
-        <w:rPr>
-          <w:rFonts w:ascii="Times New Roman" w:eastAsia="Times New Roman" w:hAnsi="Times New Roman" w:cs="Times New Roman"/>
-          <w:color w:val="24292E"/>
-          <w:sz w:val="24"/>
-          <w:szCs w:val="24"/>
-        </w:rPr>
-      </w:pPr>
-      <w:r>
-        <w:rPr>
-          <w:rFonts w:ascii="Times New Roman" w:eastAsia="Times New Roman" w:hAnsi="Times New Roman" w:cs="Times New Roman"/>
-          <w:noProof/>
-          <w:color w:val="24292E"/>
-          <w:sz w:val="24"/>
-          <w:szCs w:val="24"/>
-        </w:rPr>
-        <w:object w:dxaOrig="9360" w:dyaOrig="3158" w14:anchorId="4E3C6357">
-          <v:shape id="_x0000_i1028" type="#_x0000_t75" alt="" style="width:468pt;height:158.25pt;mso-width-percent:0;mso-height-percent:0;mso-width-percent:0;mso-height-percent:0" o:ole="">
-            <v:imagedata r:id="rId30" o:title=""/>
-          </v:shape>
-          <o:OLEObject Type="Embed" ProgID="Word.OpenDocumentText.12" ShapeID="_x0000_i1028" DrawAspect="Content" ObjectID="_1669888746" r:id="rId31"/>
-        </w:object>
-      </w:r>
-    </w:p>
-    <w:p>
-      <w:pPr>
-        <w:shd w:val="clear" w:color="auto" w:fill="FFFFFF"/>
-        <w:spacing w:after="240" w:line="240" w:lineRule="auto"/>
-        <w:rPr>
-          <w:rFonts w:ascii="Times New Roman" w:eastAsia="Times New Roman" w:hAnsi="Times New Roman" w:cs="Times New Roman"/>
-          <w:b/>
-          <w:bCs/>
-          <w:color w:val="24292E"/>
-          <w:sz w:val="24"/>
-          <w:szCs w:val="24"/>
-        </w:rPr>
-      </w:pPr>
-      <w:r>
-        <w:rPr>
-          <w:rFonts w:ascii="Times New Roman" w:eastAsia="Times New Roman" w:hAnsi="Times New Roman" w:cs="Times New Roman"/>
-          <w:b/>
-          <w:bCs/>
-          <w:color w:val="24292E"/>
-          <w:sz w:val="24"/>
-          <w:szCs w:val="24"/>
-        </w:rPr>
-        <w:t xml:space="preserve">Step </w:t>
-      </w:r>
-      <w:r>
-        <w:rPr>
-          <w:rFonts w:ascii="Times New Roman" w:eastAsia="Times New Roman" w:hAnsi="Times New Roman" w:cs="Times New Roman"/>
-          <w:b/>
-          <w:bCs/>
-          <w:color w:val="24292E"/>
-          <w:sz w:val="24"/>
-          <w:szCs w:val="24"/>
-        </w:rPr>
-        <w:t>1</w:t>
-      </w:r>
-      <w:r>
-        <w:rPr>
-          <w:rFonts w:ascii="Times New Roman" w:eastAsia="Times New Roman" w:hAnsi="Times New Roman" w:cs="Times New Roman"/>
-          <w:b/>
-          <w:bCs/>
-          <w:color w:val="24292E"/>
-          <w:sz w:val="24"/>
-          <w:szCs w:val="24"/>
-        </w:rPr>
-        <w:t>2</w:t>
-      </w:r>
-    </w:p>
-    <w:p>
-      <w:pPr>
-        <w:shd w:val="clear" w:color="auto" w:fill="FFFFFF"/>
-        <w:spacing w:after="240" w:line="240" w:lineRule="auto"/>
-        <w:rPr>
-          <w:rFonts w:ascii="Times New Roman" w:eastAsia="Times New Roman" w:hAnsi="Times New Roman" w:cs="Times New Roman"/>
-          <w:color w:val="24292E"/>
-          <w:sz w:val="24"/>
-          <w:szCs w:val="24"/>
-        </w:rPr>
-      </w:pPr>
-      <w:r>
-        <w:rPr>
-          <w:rFonts w:ascii="Times New Roman" w:eastAsia="Times New Roman" w:hAnsi="Times New Roman" w:cs="Times New Roman"/>
-          <w:color w:val="24292E"/>
-          <w:sz w:val="24"/>
-          <w:szCs w:val="24"/>
-        </w:rPr>
-        <w:t xml:space="preserve">We then </w:t>
-      </w:r>
-      <w:r>
-        <w:rPr>
-          <w:rFonts w:ascii="Times New Roman" w:eastAsia="Times New Roman" w:hAnsi="Times New Roman" w:cs="Times New Roman"/>
-          <w:color w:val="24292E"/>
-          <w:sz w:val="24"/>
-          <w:szCs w:val="24"/>
-        </w:rPr>
-        <w:t>test if the collection has been properly done before beginning the query process</w:t>
-      </w:r>
-      <w:r>
-        <w:rPr>
-          <w:rFonts w:ascii="Times New Roman" w:eastAsia="Times New Roman" w:hAnsi="Times New Roman" w:cs="Times New Roman"/>
-          <w:color w:val="24292E"/>
-          <w:sz w:val="24"/>
-          <w:szCs w:val="24"/>
-        </w:rPr>
-        <w:t>.</w:t>
-      </w:r>
-    </w:p>
-    <w:bookmarkStart w:id="12" w:name="_MON_1669865028"/>
-    <w:bookmarkEnd w:id="12"/>
     <w:p>
       <w:pPr>
         <w:shd w:val="clear" w:color="auto" w:fill="FFFFFF"/>
@@ -3888,9 +3963,9 @@
         </w:rPr>
         <w:object w:dxaOrig="9360" w:dyaOrig="4013" w14:anchorId="48B1805A">
           <v:shape id="_x0000_i1027" type="#_x0000_t75" alt="" style="width:468pt;height:200.25pt;mso-width-percent:0;mso-height-percent:0;mso-width-percent:0;mso-height-percent:0" o:ole="">
-            <v:imagedata r:id="rId32" o:title=""/>
+            <v:imagedata r:id="rId31" o:title=""/>
           </v:shape>
-          <o:OLEObject Type="Embed" ProgID="Word.OpenDocumentText.12" ShapeID="_x0000_i1027" DrawAspect="Content" ObjectID="_1669888747" r:id="rId33"/>
+          <o:OLEObject Type="Embed" ProgID="Word.OpenDocumentText.12" ShapeID="_x0000_i1027" DrawAspect="Content" ObjectID="_1669889343" r:id="rId32"/>
         </w:object>
       </w:r>
     </w:p>
@@ -4104,8 +4179,8 @@
         <w:t>.</w:t>
       </w:r>
     </w:p>
-    <w:bookmarkStart w:id="13" w:name="_MON_1669865599"/>
-    <w:bookmarkEnd w:id="13"/>
+    <w:bookmarkStart w:id="12" w:name="_MON_1669865599"/>
+    <w:bookmarkEnd w:id="12"/>
     <w:p>
       <w:pPr>
         <w:shd w:val="clear" w:color="auto" w:fill="FFFFFF"/>
@@ -4127,9 +4202,9 @@
         </w:rPr>
         <w:object w:dxaOrig="9360" w:dyaOrig="12783" w14:anchorId="46954E2B">
           <v:shape id="_x0000_i1026" type="#_x0000_t75" alt="" style="width:455.25pt;height:621.75pt;mso-width-percent:0;mso-height-percent:0;mso-width-percent:0;mso-height-percent:0" o:ole="">
-            <v:imagedata r:id="rId34" o:title=""/>
+            <v:imagedata r:id="rId33" o:title=""/>
           </v:shape>
-          <o:OLEObject Type="Embed" ProgID="Word.OpenDocumentText.12" ShapeID="_x0000_i1026" DrawAspect="Content" ObjectID="_1669888748" r:id="rId35"/>
+          <o:OLEObject Type="Embed" ProgID="Word.OpenDocumentText.12" ShapeID="_x0000_i1026" DrawAspect="Content" ObjectID="_1669889344" r:id="rId34"/>
         </w:object>
       </w:r>
     </w:p>
@@ -4230,8 +4305,8 @@
         </w:rPr>
       </w:pPr>
     </w:p>
-    <w:bookmarkStart w:id="14" w:name="_MON_1669867360"/>
-    <w:bookmarkEnd w:id="14"/>
+    <w:bookmarkStart w:id="13" w:name="_MON_1669867360"/>
+    <w:bookmarkEnd w:id="13"/>
     <w:p>
       <w:pPr>
         <w:shd w:val="clear" w:color="auto" w:fill="FFFFFF"/>
@@ -4253,9 +4328,9 @@
         </w:rPr>
         <w:object w:dxaOrig="9360" w:dyaOrig="3745" w14:anchorId="7B494D89">
           <v:shape id="_x0000_i1025" type="#_x0000_t75" alt="" style="width:468pt;height:186.75pt;mso-width-percent:0;mso-height-percent:0;mso-width-percent:0;mso-height-percent:0" o:ole="">
-            <v:imagedata r:id="rId36" o:title=""/>
+            <v:imagedata r:id="rId35" o:title=""/>
           </v:shape>
-          <o:OLEObject Type="Embed" ProgID="Word.OpenDocumentText.12" ShapeID="_x0000_i1025" DrawAspect="Content" ObjectID="_1669888749" r:id="rId37"/>
+          <o:OLEObject Type="Embed" ProgID="Word.OpenDocumentText.12" ShapeID="_x0000_i1025" DrawAspect="Content" ObjectID="_1669889345" r:id="rId36"/>
         </w:object>
       </w:r>
     </w:p>
@@ -4932,7 +5007,7 @@
         </w:rPr>
         <w:t>Global News which provides a timeline which we will take and convert into a CSV. (</w:t>
       </w:r>
-      <w:hyperlink r:id="rId38" w:history="1">
+      <w:hyperlink r:id="rId37" w:history="1">
         <w:r>
           <w:rPr>
             <w:rStyle w:val="Hyperlink"/>

</xml_diff>